<commit_message>
Screenshots and gantt chart updated
</commit_message>
<xml_diff>
--- a/planning/Screenshots.docx
+++ b/planning/Screenshots.docx
@@ -12,7 +12,6 @@
           <w:sz w:val="40"/>
           <w:szCs w:val="40"/>
           <w:u w:val="single"/>
-          <w:lang w:val="en-US"/>
         </w:rPr>
       </w:pPr>
       <w:r>
@@ -22,7 +21,6 @@
           <w:sz w:val="40"/>
           <w:szCs w:val="40"/>
           <w:u w:val="single"/>
-          <w:lang w:val="en-US"/>
         </w:rPr>
         <w:t>SCREENSHOTS</w:t>
       </w:r>
@@ -35,7 +33,39 @@
           <w:b/>
           <w:sz w:val="24"/>
           <w:szCs w:val="24"/>
-          <w:lang w:val="en-US"/>
+        </w:rPr>
+      </w:pPr>
+    </w:p>
+    <w:p>
+      <w:pPr>
+        <w:spacing w:after="0" w:line="240" w:lineRule="auto"/>
+        <w:rPr>
+          <w:rFonts w:ascii="Times New Roman" w:hAnsi="Times New Roman" w:cs="Times New Roman"/>
+          <w:b/>
+          <w:sz w:val="24"/>
+          <w:szCs w:val="24"/>
+        </w:rPr>
+      </w:pPr>
+    </w:p>
+    <w:p>
+      <w:pPr>
+        <w:spacing w:after="0" w:line="240" w:lineRule="auto"/>
+        <w:rPr>
+          <w:rFonts w:ascii="Times New Roman" w:hAnsi="Times New Roman" w:cs="Times New Roman"/>
+          <w:b/>
+          <w:sz w:val="24"/>
+          <w:szCs w:val="24"/>
+        </w:rPr>
+      </w:pPr>
+    </w:p>
+    <w:p>
+      <w:pPr>
+        <w:spacing w:after="0" w:line="240" w:lineRule="auto"/>
+        <w:rPr>
+          <w:rFonts w:ascii="Times New Roman" w:hAnsi="Times New Roman" w:cs="Times New Roman"/>
+          <w:b/>
+          <w:sz w:val="24"/>
+          <w:szCs w:val="24"/>
         </w:rPr>
       </w:pPr>
       <w:r>
@@ -44,9 +74,8 @@
           <w:b/>
           <w:sz w:val="24"/>
           <w:szCs w:val="24"/>
-          <w:lang w:val="en-US"/>
-        </w:rPr>
-        <w:t>First screen</w:t>
+        </w:rPr>
+        <w:t>Ask for Number of Players</w:t>
       </w:r>
     </w:p>
     <w:p>
@@ -58,7 +87,6 @@
           <w:sz w:val="24"/>
           <w:szCs w:val="24"/>
           <w:u w:val="single"/>
-          <w:lang w:val="en-US"/>
         </w:rPr>
       </w:pPr>
       <w:r>
@@ -67,13 +95,12 @@
           <w:noProof/>
           <w:sz w:val="24"/>
           <w:szCs w:val="24"/>
-          <w:lang w:val="en-US"/>
         </w:rPr>
         <w:drawing>
           <wp:inline distT="0" distB="0" distL="0" distR="0">
-            <wp:extent cx="5887021" cy="2857500"/>
-            <wp:effectExtent l="19050" t="0" r="0" b="0"/>
-            <wp:docPr id="1" name="Picture 1" descr="C:\Users\Crystal\Documents\Miranda's Documents\Dropbox\Homework\ICS Gr. 12\Risk\resources\map.png"/>
+            <wp:extent cx="5937250" cy="2870200"/>
+            <wp:effectExtent l="19050" t="0" r="6350" b="0"/>
+            <wp:docPr id="2" name="Picture 2"/>
             <wp:cNvGraphicFramePr>
               <a:graphicFrameLocks xmlns:a="http://schemas.openxmlformats.org/drawingml/2006/main" noChangeAspect="1"/>
             </wp:cNvGraphicFramePr>
@@ -81,7 +108,7 @@
               <a:graphicData uri="http://schemas.openxmlformats.org/drawingml/2006/picture">
                 <pic:pic xmlns:pic="http://schemas.openxmlformats.org/drawingml/2006/picture">
                   <pic:nvPicPr>
-                    <pic:cNvPr id="0" name="Picture 1" descr="C:\Users\Crystal\Documents\Miranda's Documents\Dropbox\Homework\ICS Gr. 12\Risk\resources\map.png"/>
+                    <pic:cNvPr id="0" name="Picture 2"/>
                     <pic:cNvPicPr>
                       <a:picLocks noChangeAspect="1" noChangeArrowheads="1"/>
                     </pic:cNvPicPr>
@@ -96,7 +123,7 @@
                   <pic:spPr bwMode="auto">
                     <a:xfrm>
                       <a:off x="0" y="0"/>
-                      <a:ext cx="5886792" cy="2857389"/>
+                      <a:ext cx="5937250" cy="2870200"/>
                     </a:xfrm>
                     <a:prstGeom prst="rect">
                       <a:avLst/>
@@ -124,8 +151,170 @@
           <w:b/>
           <w:sz w:val="24"/>
           <w:szCs w:val="24"/>
+        </w:rPr>
+      </w:pPr>
+    </w:p>
+    <w:p>
+      <w:pPr>
+        <w:spacing w:after="0" w:line="240" w:lineRule="auto"/>
+        <w:rPr>
+          <w:rFonts w:ascii="Times New Roman" w:hAnsi="Times New Roman" w:cs="Times New Roman"/>
+          <w:b/>
+          <w:sz w:val="24"/>
+          <w:szCs w:val="24"/>
+        </w:rPr>
+      </w:pPr>
+    </w:p>
+    <w:p>
+      <w:pPr>
+        <w:spacing w:after="0" w:line="240" w:lineRule="auto"/>
+        <w:rPr>
+          <w:rFonts w:ascii="Times New Roman" w:hAnsi="Times New Roman" w:cs="Times New Roman"/>
+          <w:b/>
+          <w:sz w:val="24"/>
+          <w:szCs w:val="24"/>
+        </w:rPr>
+      </w:pPr>
+    </w:p>
+    <w:p>
+      <w:pPr>
+        <w:spacing w:after="0" w:line="240" w:lineRule="auto"/>
+        <w:rPr>
+          <w:rFonts w:ascii="Times New Roman" w:hAnsi="Times New Roman" w:cs="Times New Roman"/>
+          <w:b/>
+          <w:sz w:val="24"/>
+          <w:szCs w:val="24"/>
+        </w:rPr>
+      </w:pPr>
+    </w:p>
+    <w:p>
+      <w:pPr>
+        <w:spacing w:after="0" w:line="240" w:lineRule="auto"/>
+        <w:rPr>
+          <w:rFonts w:ascii="Times New Roman" w:hAnsi="Times New Roman" w:cs="Times New Roman"/>
+          <w:b/>
+          <w:sz w:val="24"/>
+          <w:szCs w:val="24"/>
+        </w:rPr>
+      </w:pPr>
+    </w:p>
+    <w:p>
+      <w:pPr>
+        <w:spacing w:after="0" w:line="240" w:lineRule="auto"/>
+        <w:rPr>
+          <w:rFonts w:ascii="Times New Roman" w:hAnsi="Times New Roman" w:cs="Times New Roman"/>
+          <w:b/>
+          <w:sz w:val="24"/>
+          <w:szCs w:val="24"/>
+        </w:rPr>
+      </w:pPr>
+      <w:r>
+        <w:rPr>
+          <w:rFonts w:ascii="Times New Roman" w:hAnsi="Times New Roman" w:cs="Times New Roman"/>
+          <w:b/>
+          <w:sz w:val="24"/>
+          <w:szCs w:val="24"/>
+        </w:rPr>
+        <w:t>Choosing Colour of Army</w:t>
+      </w:r>
+    </w:p>
+    <w:p>
+      <w:pPr>
+        <w:spacing w:after="0" w:line="240" w:lineRule="auto"/>
+        <w:rPr>
+          <w:rFonts w:ascii="Times New Roman" w:hAnsi="Times New Roman" w:cs="Times New Roman"/>
+          <w:b/>
+          <w:sz w:val="24"/>
+          <w:szCs w:val="24"/>
+        </w:rPr>
+      </w:pPr>
+      <w:r>
+        <w:rPr>
+          <w:rFonts w:ascii="Times New Roman" w:hAnsi="Times New Roman" w:cs="Times New Roman"/>
+          <w:b/>
+          <w:noProof/>
+          <w:sz w:val="24"/>
+          <w:szCs w:val="24"/>
           <w:lang w:val="en-US"/>
         </w:rPr>
+        <w:drawing>
+          <wp:inline distT="0" distB="0" distL="0" distR="0">
+            <wp:extent cx="5937250" cy="2870200"/>
+            <wp:effectExtent l="19050" t="0" r="6350" b="0"/>
+            <wp:docPr id="4" name="Picture 4"/>
+            <wp:cNvGraphicFramePr>
+              <a:graphicFrameLocks xmlns:a="http://schemas.openxmlformats.org/drawingml/2006/main" noChangeAspect="1"/>
+            </wp:cNvGraphicFramePr>
+            <a:graphic xmlns:a="http://schemas.openxmlformats.org/drawingml/2006/main">
+              <a:graphicData uri="http://schemas.openxmlformats.org/drawingml/2006/picture">
+                <pic:pic xmlns:pic="http://schemas.openxmlformats.org/drawingml/2006/picture">
+                  <pic:nvPicPr>
+                    <pic:cNvPr id="0" name="Picture 4"/>
+                    <pic:cNvPicPr>
+                      <a:picLocks noChangeAspect="1" noChangeArrowheads="1"/>
+                    </pic:cNvPicPr>
+                  </pic:nvPicPr>
+                  <pic:blipFill>
+                    <a:blip r:embed="rId5"/>
+                    <a:srcRect/>
+                    <a:stretch>
+                      <a:fillRect/>
+                    </a:stretch>
+                  </pic:blipFill>
+                  <pic:spPr bwMode="auto">
+                    <a:xfrm>
+                      <a:off x="0" y="0"/>
+                      <a:ext cx="5937250" cy="2870200"/>
+                    </a:xfrm>
+                    <a:prstGeom prst="rect">
+                      <a:avLst/>
+                    </a:prstGeom>
+                    <a:noFill/>
+                    <a:ln w="9525">
+                      <a:noFill/>
+                      <a:miter lim="800000"/>
+                      <a:headEnd/>
+                      <a:tailEnd/>
+                    </a:ln>
+                  </pic:spPr>
+                </pic:pic>
+              </a:graphicData>
+            </a:graphic>
+          </wp:inline>
+        </w:drawing>
+      </w:r>
+    </w:p>
+    <w:p>
+      <w:pPr>
+        <w:spacing w:after="0" w:line="240" w:lineRule="auto"/>
+        <w:rPr>
+          <w:rFonts w:ascii="Times New Roman" w:hAnsi="Times New Roman" w:cs="Times New Roman"/>
+          <w:b/>
+          <w:sz w:val="24"/>
+          <w:szCs w:val="24"/>
+        </w:rPr>
+      </w:pPr>
+    </w:p>
+    <w:p>
+      <w:pPr>
+        <w:spacing w:after="0" w:line="240" w:lineRule="auto"/>
+        <w:rPr>
+          <w:rFonts w:ascii="Times New Roman" w:hAnsi="Times New Roman" w:cs="Times New Roman"/>
+          <w:b/>
+          <w:sz w:val="24"/>
+          <w:szCs w:val="24"/>
+        </w:rPr>
+      </w:pPr>
+    </w:p>
+    <w:p>
+      <w:pPr>
+        <w:spacing w:after="0" w:line="240" w:lineRule="auto"/>
+        <w:rPr>
+          <w:rFonts w:ascii="Times New Roman" w:hAnsi="Times New Roman" w:cs="Times New Roman"/>
+          <w:b/>
+          <w:sz w:val="24"/>
+          <w:szCs w:val="24"/>
+        </w:rPr>
       </w:pPr>
       <w:r>
         <w:rPr>
@@ -133,22 +322,245 @@
           <w:b/>
           <w:sz w:val="24"/>
           <w:szCs w:val="24"/>
+        </w:rPr>
+        <w:lastRenderedPageBreak/>
+        <w:t>After</w:t>
+      </w:r>
+      <w:r>
+        <w:rPr>
+          <w:rFonts w:ascii="Times New Roman" w:hAnsi="Times New Roman" w:cs="Times New Roman"/>
+          <w:b/>
+          <w:sz w:val="24"/>
+          <w:szCs w:val="24"/>
+        </w:rPr>
+        <w:t xml:space="preserve"> Placing of Armies</w:t>
+      </w:r>
+    </w:p>
+    <w:p>
+      <w:pPr>
+        <w:spacing w:after="0" w:line="240" w:lineRule="auto"/>
+        <w:rPr>
+          <w:rFonts w:ascii="Times New Roman" w:hAnsi="Times New Roman" w:cs="Times New Roman"/>
+          <w:b/>
+          <w:sz w:val="24"/>
+          <w:szCs w:val="24"/>
+        </w:rPr>
+      </w:pPr>
+      <w:r>
+        <w:rPr>
+          <w:rFonts w:ascii="Times New Roman" w:hAnsi="Times New Roman" w:cs="Times New Roman"/>
+          <w:b/>
+          <w:noProof/>
+          <w:sz w:val="24"/>
+          <w:szCs w:val="24"/>
+        </w:rPr>
+        <w:drawing>
+          <wp:inline distT="0" distB="0" distL="0" distR="0">
+            <wp:extent cx="5937250" cy="2870200"/>
+            <wp:effectExtent l="19050" t="0" r="6350" b="0"/>
+            <wp:docPr id="3" name="Picture 3"/>
+            <wp:cNvGraphicFramePr>
+              <a:graphicFrameLocks xmlns:a="http://schemas.openxmlformats.org/drawingml/2006/main" noChangeAspect="1"/>
+            </wp:cNvGraphicFramePr>
+            <a:graphic xmlns:a="http://schemas.openxmlformats.org/drawingml/2006/main">
+              <a:graphicData uri="http://schemas.openxmlformats.org/drawingml/2006/picture">
+                <pic:pic xmlns:pic="http://schemas.openxmlformats.org/drawingml/2006/picture">
+                  <pic:nvPicPr>
+                    <pic:cNvPr id="0" name="Picture 3"/>
+                    <pic:cNvPicPr>
+                      <a:picLocks noChangeAspect="1" noChangeArrowheads="1"/>
+                    </pic:cNvPicPr>
+                  </pic:nvPicPr>
+                  <pic:blipFill>
+                    <a:blip r:embed="rId6"/>
+                    <a:srcRect/>
+                    <a:stretch>
+                      <a:fillRect/>
+                    </a:stretch>
+                  </pic:blipFill>
+                  <pic:spPr bwMode="auto">
+                    <a:xfrm>
+                      <a:off x="0" y="0"/>
+                      <a:ext cx="5937250" cy="2870200"/>
+                    </a:xfrm>
+                    <a:prstGeom prst="rect">
+                      <a:avLst/>
+                    </a:prstGeom>
+                    <a:noFill/>
+                    <a:ln w="9525">
+                      <a:noFill/>
+                      <a:miter lim="800000"/>
+                      <a:headEnd/>
+                      <a:tailEnd/>
+                    </a:ln>
+                  </pic:spPr>
+                </pic:pic>
+              </a:graphicData>
+            </a:graphic>
+          </wp:inline>
+        </w:drawing>
+      </w:r>
+    </w:p>
+    <w:p>
+      <w:pPr>
+        <w:spacing w:after="0" w:line="240" w:lineRule="auto"/>
+        <w:rPr>
+          <w:rFonts w:ascii="Times New Roman" w:hAnsi="Times New Roman" w:cs="Times New Roman"/>
+          <w:b/>
+          <w:sz w:val="24"/>
+          <w:szCs w:val="24"/>
+        </w:rPr>
+      </w:pPr>
+    </w:p>
+    <w:p>
+      <w:pPr>
+        <w:spacing w:after="0" w:line="240" w:lineRule="auto"/>
+        <w:rPr>
+          <w:rFonts w:ascii="Times New Roman" w:hAnsi="Times New Roman" w:cs="Times New Roman"/>
+          <w:b/>
+          <w:sz w:val="24"/>
+          <w:szCs w:val="24"/>
+        </w:rPr>
+      </w:pPr>
+    </w:p>
+    <w:p>
+      <w:pPr>
+        <w:spacing w:after="0" w:line="240" w:lineRule="auto"/>
+        <w:rPr>
+          <w:rFonts w:ascii="Times New Roman" w:hAnsi="Times New Roman" w:cs="Times New Roman"/>
+          <w:b/>
+          <w:sz w:val="24"/>
+          <w:szCs w:val="24"/>
+        </w:rPr>
+      </w:pPr>
+    </w:p>
+    <w:p>
+      <w:pPr>
+        <w:spacing w:after="0" w:line="240" w:lineRule="auto"/>
+        <w:rPr>
+          <w:rFonts w:ascii="Times New Roman" w:hAnsi="Times New Roman" w:cs="Times New Roman"/>
+          <w:b/>
+          <w:sz w:val="24"/>
+          <w:szCs w:val="24"/>
+        </w:rPr>
+      </w:pPr>
+    </w:p>
+    <w:p>
+      <w:pPr>
+        <w:spacing w:after="0" w:line="240" w:lineRule="auto"/>
+        <w:rPr>
+          <w:rFonts w:ascii="Times New Roman" w:hAnsi="Times New Roman" w:cs="Times New Roman"/>
+          <w:b/>
+          <w:sz w:val="24"/>
+          <w:szCs w:val="24"/>
+        </w:rPr>
+      </w:pPr>
+    </w:p>
+    <w:p>
+      <w:pPr>
+        <w:spacing w:after="0" w:line="240" w:lineRule="auto"/>
+        <w:rPr>
+          <w:rFonts w:ascii="Times New Roman" w:hAnsi="Times New Roman" w:cs="Times New Roman"/>
+          <w:b/>
+          <w:sz w:val="24"/>
+          <w:szCs w:val="24"/>
+        </w:rPr>
+      </w:pPr>
+    </w:p>
+    <w:p>
+      <w:pPr>
+        <w:spacing w:after="0" w:line="240" w:lineRule="auto"/>
+        <w:rPr>
+          <w:rFonts w:ascii="Times New Roman" w:hAnsi="Times New Roman" w:cs="Times New Roman"/>
+          <w:b/>
+          <w:sz w:val="24"/>
+          <w:szCs w:val="24"/>
+        </w:rPr>
+      </w:pPr>
+      <w:r>
+        <w:rPr>
+          <w:rFonts w:ascii="Times New Roman" w:hAnsi="Times New Roman" w:cs="Times New Roman"/>
+          <w:b/>
+          <w:sz w:val="24"/>
+          <w:szCs w:val="24"/>
+        </w:rPr>
+        <w:t xml:space="preserve">During </w:t>
+      </w:r>
+      <w:r>
+        <w:rPr>
+          <w:rFonts w:ascii="Times New Roman" w:hAnsi="Times New Roman" w:cs="Times New Roman"/>
+          <w:b/>
+          <w:sz w:val="24"/>
+          <w:szCs w:val="24"/>
+        </w:rPr>
+        <w:t>Attack</w:t>
+      </w:r>
+    </w:p>
+    <w:p>
+      <w:pPr>
+        <w:spacing w:after="0" w:line="240" w:lineRule="auto"/>
+        <w:rPr>
+          <w:rFonts w:ascii="Times New Roman" w:hAnsi="Times New Roman" w:cs="Times New Roman"/>
+          <w:b/>
+          <w:sz w:val="24"/>
+          <w:szCs w:val="24"/>
+        </w:rPr>
+      </w:pPr>
+      <w:r>
+        <w:rPr>
+          <w:rFonts w:ascii="Times New Roman" w:hAnsi="Times New Roman" w:cs="Times New Roman"/>
+          <w:b/>
+          <w:noProof/>
+          <w:sz w:val="24"/>
+          <w:szCs w:val="24"/>
           <w:lang w:val="en-US"/>
         </w:rPr>
-        <w:t>After Placing of Armies</w:t>
+        <w:drawing>
+          <wp:inline distT="0" distB="0" distL="0" distR="0">
+            <wp:extent cx="5937250" cy="2870200"/>
+            <wp:effectExtent l="19050" t="0" r="6350" b="0"/>
+            <wp:docPr id="5" name="Picture 5"/>
+            <wp:cNvGraphicFramePr>
+              <a:graphicFrameLocks xmlns:a="http://schemas.openxmlformats.org/drawingml/2006/main" noChangeAspect="1"/>
+            </wp:cNvGraphicFramePr>
+            <a:graphic xmlns:a="http://schemas.openxmlformats.org/drawingml/2006/main">
+              <a:graphicData uri="http://schemas.openxmlformats.org/drawingml/2006/picture">
+                <pic:pic xmlns:pic="http://schemas.openxmlformats.org/drawingml/2006/picture">
+                  <pic:nvPicPr>
+                    <pic:cNvPr id="0" name="Picture 5"/>
+                    <pic:cNvPicPr>
+                      <a:picLocks noChangeAspect="1" noChangeArrowheads="1"/>
+                    </pic:cNvPicPr>
+                  </pic:nvPicPr>
+                  <pic:blipFill>
+                    <a:blip r:embed="rId7"/>
+                    <a:srcRect/>
+                    <a:stretch>
+                      <a:fillRect/>
+                    </a:stretch>
+                  </pic:blipFill>
+                  <pic:spPr bwMode="auto">
+                    <a:xfrm>
+                      <a:off x="0" y="0"/>
+                      <a:ext cx="5937250" cy="2870200"/>
+                    </a:xfrm>
+                    <a:prstGeom prst="rect">
+                      <a:avLst/>
+                    </a:prstGeom>
+                    <a:noFill/>
+                    <a:ln w="9525">
+                      <a:noFill/>
+                      <a:miter lim="800000"/>
+                      <a:headEnd/>
+                      <a:tailEnd/>
+                    </a:ln>
+                  </pic:spPr>
+                </pic:pic>
+              </a:graphicData>
+            </a:graphic>
+          </wp:inline>
+        </w:drawing>
       </w:r>
-    </w:p>
-    <w:p>
-      <w:pPr>
-        <w:spacing w:after="0" w:line="240" w:lineRule="auto"/>
-        <w:rPr>
-          <w:rFonts w:ascii="Times New Roman" w:hAnsi="Times New Roman" w:cs="Times New Roman"/>
-          <w:b/>
-          <w:sz w:val="24"/>
-          <w:szCs w:val="24"/>
-          <w:lang w:val="en-US"/>
-        </w:rPr>
-      </w:pPr>
     </w:p>
     <w:sectPr>
       <w:pgSz w:w="12240" w:h="15840"/>

</xml_diff>